<commit_message>
Added Completed Coding Final Doc
</commit_message>
<xml_diff>
--- a/Java-Week6_Final-Project.docx
+++ b/Java-Week6_Final-Project.docx
@@ -1773,6 +1773,21 @@
           <w:szCs w:val="24"/>
         </w:rPr>
         <w:t>URL to GitHub Repository:</w:t>
+      </w:r>
+    </w:p>
+    <w:p>
+      <w:pPr>
+        <w:rPr>
+          <w:b/>
+          <w:szCs w:val="24"/>
+        </w:rPr>
+      </w:pPr>
+      <w:r>
+        <w:rPr>
+          <w:b/>
+          <w:szCs w:val="24"/>
+        </w:rPr>
+        <w:t>https://github.com/stephcube/WK6HW.git</w:t>
       </w:r>
     </w:p>
     <w:sectPr>

</xml_diff>